<commit_message>
Ook de oefenopdrachten gemaakt van week1les2
</commit_message>
<xml_diff>
--- a/Week1Les2/Oefeningen Les 2 Week 1.docx
+++ b/Week1Les2/Oefeningen Les 2 Week 1.docx
@@ -520,33 +520,450 @@
           </wp:inline>
         </w:drawing>
       </w:r>
-      <w:bookmarkStart w:id="0" w:name="_GoBack"/>
-      <w:bookmarkEnd w:id="0"/>
     </w:p>
     <w:p/>
     <w:p/>
     <w:p/>
     <w:p>
-      <w:r>
+      <w:pPr>
+        <w:rPr>
+          <w:rFonts w:ascii="Times New Roman" w:eastAsia="Times New Roman" w:hAnsi="Times New Roman" w:cs="Times New Roman"/>
+          <w:b/>
+          <w:bCs/>
+          <w:kern w:val="36"/>
+          <w:sz w:val="48"/>
+          <w:szCs w:val="48"/>
+        </w:rPr>
+      </w:pPr>
+      <w:r>
+        <w:br w:type="page"/>
+      </w:r>
+    </w:p>
+    <w:p>
+      <w:pPr>
+        <w:pStyle w:val="Heading1"/>
+      </w:pPr>
+      <w:r>
+        <w:lastRenderedPageBreak/>
         <w:t>Oefeningen</w:t>
       </w:r>
-      <w:r>
-        <w:t xml:space="preserve"> Les 2 Week 1</w:t>
+    </w:p>
+    <w:p>
+      <w:r>
+        <w:t xml:space="preserve">Opgave geheugenmodel van </w:t>
+      </w:r>
+      <w:proofErr w:type="spellStart"/>
+      <w:r>
+        <w:t>doeFunctie</w:t>
+      </w:r>
+      <w:proofErr w:type="spellEnd"/>
+      <w:r>
+        <w:t xml:space="preserve">, zie </w:t>
+      </w:r>
+      <w:proofErr w:type="spellStart"/>
+      <w:r>
+        <w:t>fotos</w:t>
+      </w:r>
+      <w:proofErr w:type="spellEnd"/>
+      <w:r>
+        <w:t xml:space="preserve"> hieronder.</w:t>
+      </w:r>
+      <w:r>
+        <w:rPr>
+          <w:noProof/>
+        </w:rPr>
+        <w:drawing>
+          <wp:inline distT="0" distB="0" distL="0" distR="0">
+            <wp:extent cx="5067300" cy="3802583"/>
+            <wp:effectExtent l="0" t="0" r="0" b="7620"/>
+            <wp:docPr id="8" name="Picture 8" descr="C:\Users\Marnick\AppData\Local\Temp\Rar$DRa0.590\IMG_20180206_150159.jpg"/>
+            <wp:cNvGraphicFramePr>
+              <a:graphicFrameLocks xmlns:a="http://schemas.openxmlformats.org/drawingml/2006/main" noChangeAspect="1"/>
+            </wp:cNvGraphicFramePr>
+            <a:graphic xmlns:a="http://schemas.openxmlformats.org/drawingml/2006/main">
+              <a:graphicData uri="http://schemas.openxmlformats.org/drawingml/2006/picture">
+                <pic:pic xmlns:pic="http://schemas.openxmlformats.org/drawingml/2006/picture">
+                  <pic:nvPicPr>
+                    <pic:cNvPr id="0" name="Picture 1" descr="C:\Users\Marnick\AppData\Local\Temp\Rar$DRa0.590\IMG_20180206_150159.jpg"/>
+                    <pic:cNvPicPr>
+                      <a:picLocks noChangeAspect="1" noChangeArrowheads="1"/>
+                    </pic:cNvPicPr>
+                  </pic:nvPicPr>
+                  <pic:blipFill>
+                    <a:blip r:embed="rId12" cstate="print">
+                      <a:extLst>
+                        <a:ext uri="{28A0092B-C50C-407E-A947-70E740481C1C}">
+                          <a14:useLocalDpi xmlns:a14="http://schemas.microsoft.com/office/drawing/2010/main" val="0"/>
+                        </a:ext>
+                      </a:extLst>
+                    </a:blip>
+                    <a:srcRect/>
+                    <a:stretch>
+                      <a:fillRect/>
+                    </a:stretch>
+                  </pic:blipFill>
+                  <pic:spPr bwMode="auto">
+                    <a:xfrm>
+                      <a:off x="0" y="0"/>
+                      <a:ext cx="5070095" cy="3804680"/>
+                    </a:xfrm>
+                    <a:prstGeom prst="rect">
+                      <a:avLst/>
+                    </a:prstGeom>
+                    <a:noFill/>
+                    <a:ln>
+                      <a:noFill/>
+                    </a:ln>
+                  </pic:spPr>
+                </pic:pic>
+              </a:graphicData>
+            </a:graphic>
+          </wp:inline>
+        </w:drawing>
+      </w:r>
+      <w:r>
+        <w:rPr>
+          <w:noProof/>
+        </w:rPr>
+        <w:drawing>
+          <wp:inline distT="0" distB="0" distL="0" distR="0">
+            <wp:extent cx="5067300" cy="3802583"/>
+            <wp:effectExtent l="0" t="0" r="0" b="7620"/>
+            <wp:docPr id="9" name="Picture 9" descr="C:\Users\Marnick\AppData\Local\Temp\Rar$DRa0.590\IMG_20180206_152048.jpg"/>
+            <wp:cNvGraphicFramePr>
+              <a:graphicFrameLocks xmlns:a="http://schemas.openxmlformats.org/drawingml/2006/main" noChangeAspect="1"/>
+            </wp:cNvGraphicFramePr>
+            <a:graphic xmlns:a="http://schemas.openxmlformats.org/drawingml/2006/main">
+              <a:graphicData uri="http://schemas.openxmlformats.org/drawingml/2006/picture">
+                <pic:pic xmlns:pic="http://schemas.openxmlformats.org/drawingml/2006/picture">
+                  <pic:nvPicPr>
+                    <pic:cNvPr id="0" name="Picture 2" descr="C:\Users\Marnick\AppData\Local\Temp\Rar$DRa0.590\IMG_20180206_152048.jpg"/>
+                    <pic:cNvPicPr>
+                      <a:picLocks noChangeAspect="1" noChangeArrowheads="1"/>
+                    </pic:cNvPicPr>
+                  </pic:nvPicPr>
+                  <pic:blipFill>
+                    <a:blip r:embed="rId13" cstate="print">
+                      <a:extLst>
+                        <a:ext uri="{28A0092B-C50C-407E-A947-70E740481C1C}">
+                          <a14:useLocalDpi xmlns:a14="http://schemas.microsoft.com/office/drawing/2010/main" val="0"/>
+                        </a:ext>
+                      </a:extLst>
+                    </a:blip>
+                    <a:srcRect/>
+                    <a:stretch>
+                      <a:fillRect/>
+                    </a:stretch>
+                  </pic:blipFill>
+                  <pic:spPr bwMode="auto">
+                    <a:xfrm>
+                      <a:off x="0" y="0"/>
+                      <a:ext cx="5069410" cy="3804166"/>
+                    </a:xfrm>
+                    <a:prstGeom prst="rect">
+                      <a:avLst/>
+                    </a:prstGeom>
+                    <a:noFill/>
+                    <a:ln>
+                      <a:noFill/>
+                    </a:ln>
+                  </pic:spPr>
+                </pic:pic>
+              </a:graphicData>
+            </a:graphic>
+          </wp:inline>
+        </w:drawing>
+      </w:r>
+      <w:r>
+        <w:rPr>
+          <w:noProof/>
+        </w:rPr>
+        <w:lastRenderedPageBreak/>
+        <w:drawing>
+          <wp:inline distT="0" distB="0" distL="0" distR="0">
+            <wp:extent cx="5067300" cy="3802583"/>
+            <wp:effectExtent l="0" t="0" r="0" b="7620"/>
+            <wp:docPr id="11" name="Picture 11" descr="C:\Users\Marnick\AppData\Local\Temp\Rar$DRa0.590\IMG_20180206_152342.jpg"/>
+            <wp:cNvGraphicFramePr>
+              <a:graphicFrameLocks xmlns:a="http://schemas.openxmlformats.org/drawingml/2006/main" noChangeAspect="1"/>
+            </wp:cNvGraphicFramePr>
+            <a:graphic xmlns:a="http://schemas.openxmlformats.org/drawingml/2006/main">
+              <a:graphicData uri="http://schemas.openxmlformats.org/drawingml/2006/picture">
+                <pic:pic xmlns:pic="http://schemas.openxmlformats.org/drawingml/2006/picture">
+                  <pic:nvPicPr>
+                    <pic:cNvPr id="0" name="Picture 4" descr="C:\Users\Marnick\AppData\Local\Temp\Rar$DRa0.590\IMG_20180206_152342.jpg"/>
+                    <pic:cNvPicPr>
+                      <a:picLocks noChangeAspect="1" noChangeArrowheads="1"/>
+                    </pic:cNvPicPr>
+                  </pic:nvPicPr>
+                  <pic:blipFill>
+                    <a:blip r:embed="rId14" cstate="print">
+                      <a:extLst>
+                        <a:ext uri="{28A0092B-C50C-407E-A947-70E740481C1C}">
+                          <a14:useLocalDpi xmlns:a14="http://schemas.microsoft.com/office/drawing/2010/main" val="0"/>
+                        </a:ext>
+                      </a:extLst>
+                    </a:blip>
+                    <a:srcRect/>
+                    <a:stretch>
+                      <a:fillRect/>
+                    </a:stretch>
+                  </pic:blipFill>
+                  <pic:spPr bwMode="auto">
+                    <a:xfrm>
+                      <a:off x="0" y="0"/>
+                      <a:ext cx="5069370" cy="3804136"/>
+                    </a:xfrm>
+                    <a:prstGeom prst="rect">
+                      <a:avLst/>
+                    </a:prstGeom>
+                    <a:noFill/>
+                    <a:ln>
+                      <a:noFill/>
+                    </a:ln>
+                  </pic:spPr>
+                </pic:pic>
+              </a:graphicData>
+            </a:graphic>
+          </wp:inline>
+        </w:drawing>
+      </w:r>
+      <w:r>
+        <w:rPr>
+          <w:noProof/>
+        </w:rPr>
+        <w:drawing>
+          <wp:inline distT="0" distB="0" distL="0" distR="0">
+            <wp:extent cx="5064491" cy="3800475"/>
+            <wp:effectExtent l="0" t="0" r="3175" b="0"/>
+            <wp:docPr id="12" name="Picture 12" descr="C:\Users\Marnick\AppData\Local\Temp\Rar$DRa0.590\IMG_20180206_152421.jpg"/>
+            <wp:cNvGraphicFramePr>
+              <a:graphicFrameLocks xmlns:a="http://schemas.openxmlformats.org/drawingml/2006/main" noChangeAspect="1"/>
+            </wp:cNvGraphicFramePr>
+            <a:graphic xmlns:a="http://schemas.openxmlformats.org/drawingml/2006/main">
+              <a:graphicData uri="http://schemas.openxmlformats.org/drawingml/2006/picture">
+                <pic:pic xmlns:pic="http://schemas.openxmlformats.org/drawingml/2006/picture">
+                  <pic:nvPicPr>
+                    <pic:cNvPr id="0" name="Picture 5" descr="C:\Users\Marnick\AppData\Local\Temp\Rar$DRa0.590\IMG_20180206_152421.jpg"/>
+                    <pic:cNvPicPr>
+                      <a:picLocks noChangeAspect="1" noChangeArrowheads="1"/>
+                    </pic:cNvPicPr>
+                  </pic:nvPicPr>
+                  <pic:blipFill>
+                    <a:blip r:embed="rId15" cstate="print">
+                      <a:extLst>
+                        <a:ext uri="{28A0092B-C50C-407E-A947-70E740481C1C}">
+                          <a14:useLocalDpi xmlns:a14="http://schemas.microsoft.com/office/drawing/2010/main" val="0"/>
+                        </a:ext>
+                      </a:extLst>
+                    </a:blip>
+                    <a:srcRect/>
+                    <a:stretch>
+                      <a:fillRect/>
+                    </a:stretch>
+                  </pic:blipFill>
+                  <pic:spPr bwMode="auto">
+                    <a:xfrm>
+                      <a:off x="0" y="0"/>
+                      <a:ext cx="5066772" cy="3802187"/>
+                    </a:xfrm>
+                    <a:prstGeom prst="rect">
+                      <a:avLst/>
+                    </a:prstGeom>
+                    <a:noFill/>
+                    <a:ln>
+                      <a:noFill/>
+                    </a:ln>
+                  </pic:spPr>
+                </pic:pic>
+              </a:graphicData>
+            </a:graphic>
+          </wp:inline>
+        </w:drawing>
+      </w:r>
+      <w:r>
+        <w:rPr>
+          <w:noProof/>
+        </w:rPr>
+        <w:lastRenderedPageBreak/>
+        <w:drawing>
+          <wp:inline distT="0" distB="0" distL="0" distR="0">
+            <wp:extent cx="5254885" cy="3943350"/>
+            <wp:effectExtent l="0" t="0" r="3175" b="0"/>
+            <wp:docPr id="13" name="Picture 13" descr="C:\Users\Marnick\AppData\Local\Temp\Rar$DRa0.590\IMG_20180206_152554.jpg"/>
+            <wp:cNvGraphicFramePr>
+              <a:graphicFrameLocks xmlns:a="http://schemas.openxmlformats.org/drawingml/2006/main" noChangeAspect="1"/>
+            </wp:cNvGraphicFramePr>
+            <a:graphic xmlns:a="http://schemas.openxmlformats.org/drawingml/2006/main">
+              <a:graphicData uri="http://schemas.openxmlformats.org/drawingml/2006/picture">
+                <pic:pic xmlns:pic="http://schemas.openxmlformats.org/drawingml/2006/picture">
+                  <pic:nvPicPr>
+                    <pic:cNvPr id="0" name="Picture 6" descr="C:\Users\Marnick\AppData\Local\Temp\Rar$DRa0.590\IMG_20180206_152554.jpg"/>
+                    <pic:cNvPicPr>
+                      <a:picLocks noChangeAspect="1" noChangeArrowheads="1"/>
+                    </pic:cNvPicPr>
+                  </pic:nvPicPr>
+                  <pic:blipFill>
+                    <a:blip r:embed="rId16" cstate="print">
+                      <a:extLst>
+                        <a:ext uri="{28A0092B-C50C-407E-A947-70E740481C1C}">
+                          <a14:useLocalDpi xmlns:a14="http://schemas.microsoft.com/office/drawing/2010/main" val="0"/>
+                        </a:ext>
+                      </a:extLst>
+                    </a:blip>
+                    <a:srcRect/>
+                    <a:stretch>
+                      <a:fillRect/>
+                    </a:stretch>
+                  </pic:blipFill>
+                  <pic:spPr bwMode="auto">
+                    <a:xfrm>
+                      <a:off x="0" y="0"/>
+                      <a:ext cx="5256262" cy="3944383"/>
+                    </a:xfrm>
+                    <a:prstGeom prst="rect">
+                      <a:avLst/>
+                    </a:prstGeom>
+                    <a:noFill/>
+                    <a:ln>
+                      <a:noFill/>
+                    </a:ln>
+                  </pic:spPr>
+                </pic:pic>
+              </a:graphicData>
+            </a:graphic>
+          </wp:inline>
+        </w:drawing>
       </w:r>
     </w:p>
     <w:p/>
     <w:p>
-      <w:r>
-        <w:t xml:space="preserve">Opgave geheugenmodel van </w:t>
+      <w:pPr>
+        <w:pStyle w:val="Heading3"/>
+      </w:pPr>
+      <w:r>
+        <w:t>Onderdeel B</w:t>
+      </w:r>
+    </w:p>
+    <w:p>
+      <w:r>
+        <w:rPr>
+          <w:noProof/>
+        </w:rPr>
+        <w:drawing>
+          <wp:inline distT="0" distB="0" distL="0" distR="0" wp14:anchorId="6B142CBE" wp14:editId="00056041">
+            <wp:extent cx="2997200" cy="3943155"/>
+            <wp:effectExtent l="0" t="0" r="0" b="635"/>
+            <wp:docPr id="14" name="Picture 14" descr="C:\Users\Marnick\AppData\Local\Temp\Rar$DRa0.590\IMG_20180206_152554.jpg"/>
+            <wp:cNvGraphicFramePr>
+              <a:graphicFrameLocks xmlns:a="http://schemas.openxmlformats.org/drawingml/2006/main" noChangeAspect="1"/>
+            </wp:cNvGraphicFramePr>
+            <a:graphic xmlns:a="http://schemas.openxmlformats.org/drawingml/2006/main">
+              <a:graphicData uri="http://schemas.openxmlformats.org/drawingml/2006/picture">
+                <pic:pic xmlns:pic="http://schemas.openxmlformats.org/drawingml/2006/picture">
+                  <pic:nvPicPr>
+                    <pic:cNvPr id="0" name="Picture 6" descr="C:\Users\Marnick\AppData\Local\Temp\Rar$DRa0.590\IMG_20180206_152554.jpg"/>
+                    <pic:cNvPicPr>
+                      <a:picLocks noChangeAspect="1" noChangeArrowheads="1"/>
+                    </pic:cNvPicPr>
+                  </pic:nvPicPr>
+                  <pic:blipFill rotWithShape="1">
+                    <a:blip r:embed="rId16" cstate="print">
+                      <a:extLst>
+                        <a:ext uri="{28A0092B-C50C-407E-A947-70E740481C1C}">
+                          <a14:useLocalDpi xmlns:a14="http://schemas.microsoft.com/office/drawing/2010/main" val="0"/>
+                        </a:ext>
+                      </a:extLst>
+                    </a:blip>
+                    <a:srcRect l="42961"/>
+                    <a:stretch/>
+                  </pic:blipFill>
+                  <pic:spPr bwMode="auto">
+                    <a:xfrm>
+                      <a:off x="0" y="0"/>
+                      <a:ext cx="2998134" cy="3944383"/>
+                    </a:xfrm>
+                    <a:prstGeom prst="rect">
+                      <a:avLst/>
+                    </a:prstGeom>
+                    <a:noFill/>
+                    <a:ln>
+                      <a:noFill/>
+                    </a:ln>
+                    <a:extLst>
+                      <a:ext uri="{53640926-AAD7-44D8-BBD7-CCE9431645EC}">
+                        <a14:shadowObscured xmlns:a14="http://schemas.microsoft.com/office/drawing/2010/main"/>
+                      </a:ext>
+                    </a:extLst>
+                  </pic:spPr>
+                </pic:pic>
+              </a:graphicData>
+            </a:graphic>
+          </wp:inline>
+        </w:drawing>
+      </w:r>
+    </w:p>
+    <w:p>
+      <w:pPr>
+        <w:pStyle w:val="Heading3"/>
+      </w:pPr>
+      <w:r>
+        <w:lastRenderedPageBreak/>
+        <w:t>Onderdeel C</w:t>
+      </w:r>
+    </w:p>
+    <w:p>
+      <w:r>
+        <w:t xml:space="preserve">Omdat de setup de lijst niet opbouw. Dat </w:t>
       </w:r>
       <w:proofErr w:type="spellStart"/>
       <w:r>
-        <w:t>doeFunctie</w:t>
+        <w:t>diet</w:t>
       </w:r>
       <w:proofErr w:type="spellEnd"/>
-    </w:p>
-    <w:p/>
-    <w:p/>
+      <w:r>
+        <w:t xml:space="preserve"> de methode ‘</w:t>
+      </w:r>
+      <w:proofErr w:type="spellStart"/>
+      <w:r>
+        <w:t>maakLijstMetEenGetal</w:t>
+      </w:r>
+      <w:proofErr w:type="spellEnd"/>
+      <w:r>
+        <w:t>’.</w:t>
+      </w:r>
+    </w:p>
+    <w:p>
+      <w:r>
+        <w:t xml:space="preserve">De setup heeft dan geen referenties naar de members van het </w:t>
+      </w:r>
+      <w:r>
+        <w:t>object “</w:t>
+      </w:r>
+      <w:proofErr w:type="spellStart"/>
+      <w:r>
+        <w:t>deLijst</w:t>
+      </w:r>
+      <w:proofErr w:type="spellEnd"/>
+      <w:r>
+        <w:t>”</w:t>
+      </w:r>
+    </w:p>
+    <w:p>
+      <w:pPr>
+        <w:pStyle w:val="Heading3"/>
+      </w:pPr>
+      <w:r>
+        <w:t>Onderdeel D</w:t>
+      </w:r>
+    </w:p>
+    <w:p>
+      <w:r>
+        <w:t>Ik vind het niet handig omdat een functie zoals die niet duidelijk maakt dat hij gebruik maakt van globale variabelen. Als veel functies veel gebruik maken van globale variabelen dan verlies je ook controle over de wat de waardes representeren.</w:t>
+      </w:r>
+      <w:bookmarkStart w:id="0" w:name="_GoBack"/>
+      <w:bookmarkEnd w:id="0"/>
+    </w:p>
     <w:sectPr>
       <w:pgSz w:w="11906" w:h="16838"/>
       <w:pgMar w:top="1440" w:right="1440" w:bottom="1440" w:left="1440" w:header="708" w:footer="708" w:gutter="0"/>

</xml_diff>